<commit_message>
change file video to smaller one update only one file. rename video file. add csv files add git lfs for video update video update time estimation
</commit_message>
<xml_diff>
--- a/Doc/submission_1/Team1_CS673_SPPP.docx
+++ b/Doc/submission_1/Team1_CS673_SPPP.docx
@@ -7344,6 +7344,16 @@
               <w:spacing w:line="240" w:lineRule="auto"/>
               <w:rPr/>
             </w:pPr>
+            <w:hyperlink r:id="rId30">
+              <w:r>
+                <w:rPr>
+                  <w:color w:val="1155cc"/>
+                  <w:u w:val="single"/>
+                  <w:rtl w:val="0"/>
+                </w:rPr>
+                <w:t xml:space="preserve">Presentation</w:t>
+              </w:r>
+            </w:hyperlink>
             <w:r>
               <w:rPr>
                 <w:rtl w:val="0"/>
@@ -8168,7 +8178,7 @@
         </w:rPr>
         <w:t xml:space="preserve">Implementation Kotiln based on standards by JetBrain </w:t>
       </w:r>
-      <w:hyperlink r:id="rId30">
+      <w:hyperlink r:id="rId31">
         <w:r>
           <w:rPr>
             <w:color w:val="1155cc"/>
@@ -8209,7 +8219,7 @@
         </w:rPr>
         <w:t xml:space="preserve">Implementation Java based on standards by </w:t>
       </w:r>
-      <w:hyperlink r:id="rId31">
+      <w:hyperlink r:id="rId32">
         <w:r>
           <w:rPr>
             <w:color w:val="1155cc"/>
@@ -8274,7 +8284,7 @@
         </w:rPr>
         <w:t xml:space="preserve">Gitflow workflow: At least one person will review the develop branch code prior to release and the master branch. Introduction to Git Flow </w:t>
       </w:r>
-      <w:hyperlink r:id="rId32">
+      <w:hyperlink r:id="rId33">
         <w:r>
           <w:rPr>
             <w:color w:val="1155cc"/>
@@ -8290,7 +8300,7 @@
         </w:rPr>
         <w:t xml:space="preserve"> </w:t>
       </w:r>
-      <w:hyperlink r:id="rId33">
+      <w:hyperlink r:id="rId34">
         <w:r>
           <w:rPr>
             <w:color w:val="1155cc"/>
@@ -8300,7 +8310,7 @@
           <w:t xml:space="preserve">h</w:t>
         </w:r>
       </w:hyperlink>
-      <w:hyperlink r:id="rId34">
+      <w:hyperlink r:id="rId35">
         <w:r>
           <w:rPr>
             <w:strike w:val="1"/>
@@ -8391,7 +8401,7 @@
         <w:tab/>
         <w:t xml:space="preserve">Testing Results Doc Link: </w:t>
       </w:r>
-      <w:hyperlink r:id="rId35">
+      <w:hyperlink r:id="rId36">
         <w:r>
           <w:rPr>
             <w:color w:val="1155cc"/>
@@ -8926,7 +8936,7 @@
         </w:numPr>
         <w:ind w:left="2160" w:hanging="360"/>
       </w:pPr>
-      <w:hyperlink r:id="rId36">
+      <w:hyperlink r:id="rId37">
         <w:r>
           <w:rPr>
             <w:color w:val="1155cc"/>
@@ -9009,7 +9019,7 @@
         </w:rPr>
         <w:t xml:space="preserve">by </w:t>
       </w:r>
-      <w:hyperlink r:id="rId37">
+      <w:hyperlink r:id="rId38">
         <w:r>
           <w:rPr>
             <w:color w:val="1155cc"/>
@@ -9080,7 +9090,7 @@
         </w:rPr>
         <w:t xml:space="preserve">Code commit base on Gitflow and Git message commit will follow standard </w:t>
       </w:r>
-      <w:hyperlink r:id="rId38">
+      <w:hyperlink r:id="rId39">
         <w:r>
           <w:rPr>
             <w:color w:val="1155cc"/>
@@ -9153,7 +9163,7 @@
         </w:rPr>
         <w:t xml:space="preserve">All working code will work on `Feature`, `Support` and, `Hotfix` branches before merging to the develop branch which has to pass all essential unit and ui tests. By merging to release branch, The application will be built, compiled and archived by </w:t>
       </w:r>
-      <w:hyperlink r:id="rId39">
+      <w:hyperlink r:id="rId40">
         <w:r>
           <w:rPr>
             <w:color w:val="1155cc"/>
@@ -9169,7 +9179,7 @@
         </w:rPr>
         <w:t xml:space="preserve"> using </w:t>
       </w:r>
-      <w:hyperlink r:id="rId40">
+      <w:hyperlink r:id="rId41">
         <w:r>
           <w:rPr>
             <w:color w:val="1155cc"/>
@@ -9185,7 +9195,7 @@
         </w:rPr>
         <w:t xml:space="preserve"> command, then It will be released on </w:t>
       </w:r>
-      <w:hyperlink r:id="rId41">
+      <w:hyperlink r:id="rId42">
         <w:r>
           <w:rPr>
             <w:color w:val="1155cc"/>
@@ -9310,7 +9320,7 @@
         </w:rPr>
         <w:t xml:space="preserve">: </w:t>
       </w:r>
-      <w:hyperlink r:id="rId42">
+      <w:hyperlink r:id="rId43">
         <w:r>
           <w:rPr>
             <w:color w:val="1155cc"/>
@@ -9379,7 +9389,7 @@
           <w:pgMar w:bottom="1440" w:top="1440" w:left="1440" w:right="1080" w:header="0" w:footer="720"/>
         </w:sectPr>
       </w:pPr>
-      <w:hyperlink r:id="rId43">
+      <w:hyperlink r:id="rId44">
         <w:r>
           <w:rPr>
             <w:color w:val="1155cc"/>
@@ -9455,7 +9465,7 @@
       </w:r>
     </w:p>
     <w:sectPr>
-      <w:headerReference r:id="rId44" w:type="default"/>
+      <w:headerReference r:id="rId45" w:type="default"/>
       <w:type w:val="nextPage"/>
       <w:pgSz w:h="15840" w:w="12240" w:orient="portrait"/>
       <w:pgMar w:bottom="1440" w:top="1440" w:left="1440" w:right="1080" w:header="0" w:footer="720"/>

</xml_diff>